<commit_message>
add Cheatsheet Data Modeling
</commit_message>
<xml_diff>
--- a/Lecture Notes/Relational Data Models.docx
+++ b/Lecture Notes/Relational Data Models.docx
@@ -5,14 +5,14 @@
     <w:p>
       <w:pPr>
         <w:rPr>
-          <w:rFonts w:ascii="Calibri" w:eastAsia="Times New Roman" w:hAnsi="Calibri" w:cs="Calibri"/>
+          <w:rFonts w:eastAsia="Times New Roman" w:cstheme="minorHAnsi"/>
           <w:sz w:val="40"/>
           <w:szCs w:val="40"/>
         </w:rPr>
       </w:pPr>
       <w:r>
         <w:rPr>
-          <w:rFonts w:ascii="Calibri" w:eastAsia="Times New Roman" w:hAnsi="Calibri" w:cs="Calibri"/>
+          <w:rFonts w:eastAsia="Times New Roman" w:cstheme="minorHAnsi"/>
           <w:sz w:val="40"/>
           <w:szCs w:val="40"/>
         </w:rPr>
@@ -22,7 +22,7 @@
     <w:p>
       <w:pPr>
         <w:rPr>
-          <w:rFonts w:ascii="Calibri" w:eastAsia="Times New Roman" w:hAnsi="Calibri" w:cs="Calibri"/>
+          <w:rFonts w:eastAsia="Times New Roman" w:cstheme="minorHAnsi"/>
           <w:color w:val="767676"/>
           <w:sz w:val="20"/>
           <w:szCs w:val="20"/>
@@ -30,7 +30,7 @@
       </w:pPr>
       <w:r>
         <w:rPr>
-          <w:rFonts w:ascii="Calibri" w:eastAsia="Times New Roman" w:hAnsi="Calibri" w:cs="Calibri"/>
+          <w:rFonts w:eastAsia="Times New Roman" w:cstheme="minorHAnsi"/>
           <w:color w:val="767676"/>
           <w:sz w:val="20"/>
           <w:szCs w:val="20"/>
@@ -41,7 +41,7 @@
     <w:p>
       <w:pPr>
         <w:rPr>
-          <w:rFonts w:ascii="Calibri" w:eastAsia="Times New Roman" w:hAnsi="Calibri" w:cs="Calibri"/>
+          <w:rFonts w:eastAsia="Times New Roman" w:cstheme="minorHAnsi"/>
           <w:color w:val="767676"/>
           <w:sz w:val="20"/>
           <w:szCs w:val="20"/>
@@ -49,7 +49,7 @@
       </w:pPr>
       <w:r>
         <w:rPr>
-          <w:rFonts w:ascii="Calibri" w:eastAsia="Times New Roman" w:hAnsi="Calibri" w:cs="Calibri"/>
+          <w:rFonts w:eastAsia="Times New Roman" w:cstheme="minorHAnsi"/>
           <w:color w:val="767676"/>
           <w:sz w:val="20"/>
           <w:szCs w:val="20"/>
@@ -63,13 +63,13 @@
         <w:ind w:left="540"/>
         <w:jc w:val="center"/>
         <w:rPr>
-          <w:rFonts w:ascii="Calibri" w:eastAsia="Times New Roman" w:hAnsi="Calibri" w:cs="Calibri"/>
+          <w:rFonts w:eastAsia="Times New Roman" w:cstheme="minorHAnsi"/>
           <w:color w:val="2B2F32"/>
         </w:rPr>
       </w:pPr>
       <w:r>
         <w:rPr>
-          <w:rFonts w:ascii="Calibri" w:eastAsia="Times New Roman" w:hAnsi="Calibri" w:cs="Calibri"/>
+          <w:rFonts w:eastAsia="Times New Roman" w:cstheme="minorHAnsi"/>
           <w:color w:val="2B2F32"/>
           <w:shd w:val="clear" w:color="auto" w:fill="FFFFFF"/>
         </w:rPr>
@@ -85,15 +85,15 @@
         <w:ind w:left="540"/>
         <w:textAlignment w:val="center"/>
         <w:rPr>
-          <w:rFonts w:ascii="Calibri" w:eastAsia="Times New Roman" w:hAnsi="Calibri" w:cs="Calibri"/>
-          <w:color w:val="2F2F2F"/>
-          <w:sz w:val="22"/>
-          <w:szCs w:val="22"/>
-        </w:rPr>
-      </w:pPr>
-      <w:r>
-        <w:rPr>
-          <w:rFonts w:ascii="Calibri" w:eastAsia="Times New Roman" w:hAnsi="Calibri" w:cs="Calibri"/>
+          <w:rFonts w:eastAsia="Times New Roman" w:cstheme="minorHAnsi"/>
+          <w:color w:val="2F2F2F"/>
+          <w:sz w:val="22"/>
+          <w:szCs w:val="22"/>
+        </w:rPr>
+      </w:pPr>
+      <w:r>
+        <w:rPr>
+          <w:rFonts w:eastAsia="Times New Roman" w:cstheme="minorHAnsi"/>
           <w:b/>
           <w:bCs/>
           <w:color w:val="2F2F2F"/>
@@ -103,7 +103,7 @@
       </w:r>
       <w:r>
         <w:rPr>
-          <w:rFonts w:ascii="Calibri" w:eastAsia="Times New Roman" w:hAnsi="Calibri" w:cs="Calibri"/>
+          <w:rFonts w:eastAsia="Times New Roman" w:cstheme="minorHAnsi"/>
           <w:color w:val="2F2F2F"/>
           <w:shd w:val="clear" w:color="auto" w:fill="FFFFFF"/>
         </w:rPr>
@@ -111,7 +111,7 @@
       </w:r>
       <w:r>
         <w:rPr>
-          <w:rFonts w:ascii="Calibri" w:eastAsia="Times New Roman" w:hAnsi="Calibri" w:cs="Calibri"/>
+          <w:rFonts w:eastAsia="Times New Roman" w:cstheme="minorHAnsi"/>
           <w:color w:val="2F2F2F"/>
           <w:shd w:val="clear" w:color="auto" w:fill="FFFFFF"/>
         </w:rPr>
@@ -119,7 +119,7 @@
       </w:r>
       <w:r>
         <w:rPr>
-          <w:rFonts w:ascii="Calibri" w:eastAsia="Times New Roman" w:hAnsi="Calibri" w:cs="Calibri"/>
+          <w:rFonts w:eastAsia="Times New Roman" w:cstheme="minorHAnsi"/>
           <w:color w:val="2F2F2F"/>
           <w:shd w:val="clear" w:color="auto" w:fill="FFFFFF"/>
         </w:rPr>
@@ -135,15 +135,15 @@
         <w:ind w:left="540"/>
         <w:textAlignment w:val="center"/>
         <w:rPr>
-          <w:rFonts w:ascii="Calibri" w:eastAsia="Times New Roman" w:hAnsi="Calibri" w:cs="Calibri"/>
-          <w:color w:val="2F2F2F"/>
-          <w:sz w:val="22"/>
-          <w:szCs w:val="22"/>
-        </w:rPr>
-      </w:pPr>
-      <w:r>
-        <w:rPr>
-          <w:rFonts w:ascii="Calibri" w:eastAsia="Times New Roman" w:hAnsi="Calibri" w:cs="Calibri"/>
+          <w:rFonts w:eastAsia="Times New Roman" w:cstheme="minorHAnsi"/>
+          <w:color w:val="2F2F2F"/>
+          <w:sz w:val="22"/>
+          <w:szCs w:val="22"/>
+        </w:rPr>
+      </w:pPr>
+      <w:r>
+        <w:rPr>
+          <w:rFonts w:eastAsia="Times New Roman" w:cstheme="minorHAnsi"/>
           <w:b/>
           <w:bCs/>
           <w:color w:val="2F2F2F"/>
@@ -153,7 +153,7 @@
       </w:r>
       <w:r>
         <w:rPr>
-          <w:rFonts w:ascii="Calibri" w:eastAsia="Times New Roman" w:hAnsi="Calibri" w:cs="Calibri"/>
+          <w:rFonts w:eastAsia="Times New Roman" w:cstheme="minorHAnsi"/>
           <w:color w:val="2F2F2F"/>
           <w:shd w:val="clear" w:color="auto" w:fill="FFFFFF"/>
         </w:rPr>
@@ -169,15 +169,15 @@
         <w:ind w:left="540"/>
         <w:textAlignment w:val="center"/>
         <w:rPr>
-          <w:rFonts w:ascii="Calibri" w:eastAsia="Times New Roman" w:hAnsi="Calibri" w:cs="Calibri"/>
-          <w:color w:val="2F2F2F"/>
-          <w:sz w:val="22"/>
-          <w:szCs w:val="22"/>
-        </w:rPr>
-      </w:pPr>
-      <w:r>
-        <w:rPr>
-          <w:rFonts w:ascii="Calibri" w:eastAsia="Times New Roman" w:hAnsi="Calibri" w:cs="Calibri"/>
+          <w:rFonts w:eastAsia="Times New Roman" w:cstheme="minorHAnsi"/>
+          <w:color w:val="2F2F2F"/>
+          <w:sz w:val="22"/>
+          <w:szCs w:val="22"/>
+        </w:rPr>
+      </w:pPr>
+      <w:r>
+        <w:rPr>
+          <w:rFonts w:eastAsia="Times New Roman" w:cstheme="minorHAnsi"/>
           <w:b/>
           <w:bCs/>
           <w:color w:val="2F2F2F"/>
@@ -187,7 +187,7 @@
       </w:r>
       <w:r>
         <w:rPr>
-          <w:rFonts w:ascii="Calibri" w:eastAsia="Times New Roman" w:hAnsi="Calibri" w:cs="Calibri"/>
+          <w:rFonts w:eastAsia="Times New Roman" w:cstheme="minorHAnsi"/>
           <w:color w:val="2F2F2F"/>
           <w:shd w:val="clear" w:color="auto" w:fill="FFFFFF"/>
         </w:rPr>
@@ -203,15 +203,15 @@
         <w:ind w:left="540"/>
         <w:textAlignment w:val="center"/>
         <w:rPr>
-          <w:rFonts w:ascii="Calibri" w:eastAsia="Times New Roman" w:hAnsi="Calibri" w:cs="Calibri"/>
-          <w:color w:val="2F2F2F"/>
-          <w:sz w:val="22"/>
-          <w:szCs w:val="22"/>
-        </w:rPr>
-      </w:pPr>
-      <w:r>
-        <w:rPr>
-          <w:rFonts w:ascii="Calibri" w:eastAsia="Times New Roman" w:hAnsi="Calibri" w:cs="Calibri"/>
+          <w:rFonts w:eastAsia="Times New Roman" w:cstheme="minorHAnsi"/>
+          <w:color w:val="2F2F2F"/>
+          <w:sz w:val="22"/>
+          <w:szCs w:val="22"/>
+        </w:rPr>
+      </w:pPr>
+      <w:r>
+        <w:rPr>
+          <w:rFonts w:eastAsia="Times New Roman" w:cstheme="minorHAnsi"/>
           <w:b/>
           <w:bCs/>
           <w:color w:val="2F2F2F"/>
@@ -221,7 +221,7 @@
       </w:r>
       <w:r>
         <w:rPr>
-          <w:rFonts w:ascii="Calibri" w:eastAsia="Times New Roman" w:hAnsi="Calibri" w:cs="Calibri"/>
+          <w:rFonts w:eastAsia="Times New Roman" w:cstheme="minorHAnsi"/>
           <w:color w:val="2F2F2F"/>
           <w:shd w:val="clear" w:color="auto" w:fill="FFFFFF"/>
         </w:rPr>
@@ -237,15 +237,15 @@
         <w:ind w:left="540"/>
         <w:textAlignment w:val="center"/>
         <w:rPr>
-          <w:rFonts w:ascii="Calibri" w:eastAsia="Times New Roman" w:hAnsi="Calibri" w:cs="Calibri"/>
-          <w:color w:val="2F2F2F"/>
-          <w:sz w:val="22"/>
-          <w:szCs w:val="22"/>
-        </w:rPr>
-      </w:pPr>
-      <w:r>
-        <w:rPr>
-          <w:rFonts w:ascii="Calibri" w:eastAsia="Times New Roman" w:hAnsi="Calibri" w:cs="Calibri"/>
+          <w:rFonts w:eastAsia="Times New Roman" w:cstheme="minorHAnsi"/>
+          <w:color w:val="2F2F2F"/>
+          <w:sz w:val="22"/>
+          <w:szCs w:val="22"/>
+        </w:rPr>
+      </w:pPr>
+      <w:r>
+        <w:rPr>
+          <w:rFonts w:eastAsia="Times New Roman" w:cstheme="minorHAnsi"/>
           <w:b/>
           <w:bCs/>
           <w:color w:val="2F2F2F"/>
@@ -255,7 +255,7 @@
       </w:r>
       <w:r>
         <w:rPr>
-          <w:rFonts w:ascii="Calibri" w:eastAsia="Times New Roman" w:hAnsi="Calibri" w:cs="Calibri"/>
+          <w:rFonts w:eastAsia="Times New Roman" w:cstheme="minorHAnsi"/>
           <w:color w:val="2F2F2F"/>
           <w:shd w:val="clear" w:color="auto" w:fill="FFFFFF"/>
         </w:rPr>
@@ -271,15 +271,15 @@
         <w:ind w:left="540"/>
         <w:textAlignment w:val="center"/>
         <w:rPr>
-          <w:rFonts w:ascii="Calibri" w:eastAsia="Times New Roman" w:hAnsi="Calibri" w:cs="Calibri"/>
-          <w:color w:val="2F2F2F"/>
-          <w:sz w:val="22"/>
-          <w:szCs w:val="22"/>
-        </w:rPr>
-      </w:pPr>
-      <w:r>
-        <w:rPr>
-          <w:rFonts w:ascii="Calibri" w:eastAsia="Times New Roman" w:hAnsi="Calibri" w:cs="Calibri"/>
+          <w:rFonts w:eastAsia="Times New Roman" w:cstheme="minorHAnsi"/>
+          <w:color w:val="2F2F2F"/>
+          <w:sz w:val="22"/>
+          <w:szCs w:val="22"/>
+        </w:rPr>
+      </w:pPr>
+      <w:r>
+        <w:rPr>
+          <w:rFonts w:eastAsia="Times New Roman" w:cstheme="minorHAnsi"/>
           <w:b/>
           <w:bCs/>
           <w:color w:val="2F2F2F"/>
@@ -289,7 +289,7 @@
       </w:r>
       <w:r>
         <w:rPr>
-          <w:rFonts w:ascii="Calibri" w:eastAsia="Times New Roman" w:hAnsi="Calibri" w:cs="Calibri"/>
+          <w:rFonts w:eastAsia="Times New Roman" w:cstheme="minorHAnsi"/>
           <w:color w:val="2F2F2F"/>
           <w:shd w:val="clear" w:color="auto" w:fill="FFFFFF"/>
         </w:rPr>
@@ -301,13 +301,13 @@
         <w:spacing w:after="220"/>
         <w:ind w:left="540"/>
         <w:rPr>
-          <w:rFonts w:ascii="Calibri" w:eastAsia="Times New Roman" w:hAnsi="Calibri" w:cs="Calibri"/>
-          <w:color w:val="2F2F2F"/>
-        </w:rPr>
-      </w:pPr>
-      <w:r>
-        <w:rPr>
-          <w:rFonts w:ascii="Calibri" w:eastAsia="Times New Roman" w:hAnsi="Calibri" w:cs="Calibri"/>
+          <w:rFonts w:eastAsia="Times New Roman" w:cstheme="minorHAnsi"/>
+          <w:color w:val="2F2F2F"/>
+        </w:rPr>
+      </w:pPr>
+      <w:r>
+        <w:rPr>
+          <w:rFonts w:eastAsia="Times New Roman" w:cstheme="minorHAnsi"/>
           <w:color w:val="2F2F2F"/>
         </w:rPr>
         <w:t> </w:t>
@@ -319,13 +319,13 @@
         <w:ind w:left="540"/>
         <w:jc w:val="center"/>
         <w:rPr>
-          <w:rFonts w:ascii="Calibri" w:eastAsia="Times New Roman" w:hAnsi="Calibri" w:cs="Calibri"/>
-          <w:color w:val="2F2F2F"/>
-        </w:rPr>
-      </w:pPr>
-      <w:r>
-        <w:rPr>
-          <w:rFonts w:ascii="Calibri" w:eastAsia="Times New Roman" w:hAnsi="Calibri" w:cs="Calibri"/>
+          <w:rFonts w:eastAsia="Times New Roman" w:cstheme="minorHAnsi"/>
+          <w:color w:val="2F2F2F"/>
+        </w:rPr>
+      </w:pPr>
+      <w:r>
+        <w:rPr>
+          <w:rFonts w:eastAsia="Times New Roman" w:cstheme="minorHAnsi"/>
           <w:color w:val="2F2F2F"/>
           <w:shd w:val="clear" w:color="auto" w:fill="FFFFFF"/>
         </w:rPr>
@@ -337,13 +337,13 @@
         <w:spacing w:after="220"/>
         <w:ind w:left="540"/>
         <w:rPr>
-          <w:rFonts w:ascii="Calibri" w:eastAsia="Times New Roman" w:hAnsi="Calibri" w:cs="Calibri"/>
-          <w:color w:val="2F2F2F"/>
-        </w:rPr>
-      </w:pPr>
-      <w:r>
-        <w:rPr>
-          <w:rFonts w:ascii="Calibri" w:eastAsia="Times New Roman" w:hAnsi="Calibri" w:cs="Calibri"/>
+          <w:rFonts w:eastAsia="Times New Roman" w:cstheme="minorHAnsi"/>
+          <w:color w:val="2F2F2F"/>
+        </w:rPr>
+      </w:pPr>
+      <w:r>
+        <w:rPr>
+          <w:rFonts w:eastAsia="Times New Roman" w:cstheme="minorHAnsi"/>
           <w:b/>
           <w:bCs/>
           <w:color w:val="2F2F2F"/>
@@ -357,13 +357,13 @@
         <w:spacing w:after="220"/>
         <w:ind w:left="540"/>
         <w:rPr>
-          <w:rFonts w:ascii="Calibri" w:eastAsia="Times New Roman" w:hAnsi="Calibri" w:cs="Calibri"/>
-          <w:color w:val="2F2F2F"/>
-        </w:rPr>
-      </w:pPr>
-      <w:r>
-        <w:rPr>
-          <w:rFonts w:ascii="Calibri" w:eastAsia="Times New Roman" w:hAnsi="Calibri" w:cs="Calibri"/>
+          <w:rFonts w:eastAsia="Times New Roman" w:cstheme="minorHAnsi"/>
+          <w:color w:val="2F2F2F"/>
+        </w:rPr>
+      </w:pPr>
+      <w:r>
+        <w:rPr>
+          <w:rFonts w:eastAsia="Times New Roman" w:cstheme="minorHAnsi"/>
           <w:color w:val="2F2F2F"/>
           <w:shd w:val="clear" w:color="auto" w:fill="FFFFFF"/>
         </w:rPr>
@@ -371,7 +371,7 @@
       </w:r>
       <w:r>
         <w:rPr>
-          <w:rFonts w:ascii="Calibri" w:eastAsia="Times New Roman" w:hAnsi="Calibri" w:cs="Calibri"/>
+          <w:rFonts w:eastAsia="Times New Roman" w:cstheme="minorHAnsi"/>
           <w:color w:val="2F2F2F"/>
           <w:shd w:val="clear" w:color="auto" w:fill="FFFFFF"/>
         </w:rPr>
@@ -379,7 +379,7 @@
       </w:r>
       <w:r>
         <w:rPr>
-          <w:rFonts w:ascii="Calibri" w:eastAsia="Times New Roman" w:hAnsi="Calibri" w:cs="Calibri"/>
+          <w:rFonts w:eastAsia="Times New Roman" w:cstheme="minorHAnsi"/>
           <w:color w:val="2F2F2F"/>
           <w:shd w:val="clear" w:color="auto" w:fill="FFFFFF"/>
         </w:rPr>
@@ -391,13 +391,13 @@
         <w:spacing w:after="220"/>
         <w:ind w:left="540"/>
         <w:rPr>
-          <w:rFonts w:ascii="Calibri" w:eastAsia="Times New Roman" w:hAnsi="Calibri" w:cs="Calibri"/>
-          <w:color w:val="2F2F2F"/>
-        </w:rPr>
-      </w:pPr>
-      <w:r>
-        <w:rPr>
-          <w:rFonts w:ascii="Calibri" w:eastAsia="Times New Roman" w:hAnsi="Calibri" w:cs="Calibri"/>
+          <w:rFonts w:eastAsia="Times New Roman" w:cstheme="minorHAnsi"/>
+          <w:color w:val="2F2F2F"/>
+        </w:rPr>
+      </w:pPr>
+      <w:r>
+        <w:rPr>
+          <w:rFonts w:eastAsia="Times New Roman" w:cstheme="minorHAnsi"/>
           <w:b/>
           <w:bCs/>
           <w:color w:val="2F2F2F"/>
@@ -411,13 +411,13 @@
         <w:spacing w:after="220"/>
         <w:ind w:left="540"/>
         <w:rPr>
-          <w:rFonts w:ascii="Calibri" w:eastAsia="Times New Roman" w:hAnsi="Calibri" w:cs="Calibri"/>
-          <w:color w:val="2F2F2F"/>
-        </w:rPr>
-      </w:pPr>
-      <w:r>
-        <w:rPr>
-          <w:rFonts w:ascii="Calibri" w:eastAsia="Times New Roman" w:hAnsi="Calibri" w:cs="Calibri"/>
+          <w:rFonts w:eastAsia="Times New Roman" w:cstheme="minorHAnsi"/>
+          <w:color w:val="2F2F2F"/>
+        </w:rPr>
+      </w:pPr>
+      <w:r>
+        <w:rPr>
+          <w:rFonts w:eastAsia="Times New Roman" w:cstheme="minorHAnsi"/>
           <w:color w:val="2F2F2F"/>
           <w:shd w:val="clear" w:color="auto" w:fill="FFFFFF"/>
         </w:rPr>
@@ -428,13 +428,13 @@
       <w:pPr>
         <w:ind w:left="540"/>
         <w:rPr>
-          <w:rFonts w:ascii="Calibri" w:eastAsia="Times New Roman" w:hAnsi="Calibri" w:cs="Calibri"/>
-          <w:color w:val="2F2F2F"/>
-        </w:rPr>
-      </w:pPr>
-      <w:r>
-        <w:rPr>
-          <w:rFonts w:ascii="Calibri" w:eastAsia="Times New Roman" w:hAnsi="Calibri" w:cs="Calibri"/>
+          <w:rFonts w:eastAsia="Times New Roman" w:cstheme="minorHAnsi"/>
+          <w:color w:val="2F2F2F"/>
+        </w:rPr>
+      </w:pPr>
+      <w:r>
+        <w:rPr>
+          <w:rFonts w:eastAsia="Times New Roman" w:cstheme="minorHAnsi"/>
           <w:color w:val="2F2F2F"/>
         </w:rPr>
         <w:t> </w:t>
@@ -445,13 +445,13 @@
         <w:ind w:left="540"/>
         <w:jc w:val="center"/>
         <w:rPr>
-          <w:rFonts w:ascii="Calibri" w:eastAsia="Times New Roman" w:hAnsi="Calibri" w:cs="Calibri"/>
-          <w:color w:val="2F2F2F"/>
-        </w:rPr>
-      </w:pPr>
-      <w:r>
-        <w:rPr>
-          <w:rFonts w:ascii="Calibri" w:eastAsia="Times New Roman" w:hAnsi="Calibri" w:cs="Calibri"/>
+          <w:rFonts w:eastAsia="Times New Roman" w:cstheme="minorHAnsi"/>
+          <w:color w:val="2F2F2F"/>
+        </w:rPr>
+      </w:pPr>
+      <w:r>
+        <w:rPr>
+          <w:rFonts w:eastAsia="Times New Roman" w:cstheme="minorHAnsi"/>
           <w:color w:val="2F2F2F"/>
           <w:shd w:val="clear" w:color="auto" w:fill="FFFFFF"/>
         </w:rPr>
@@ -463,13 +463,13 @@
         <w:spacing w:before="360" w:after="60"/>
         <w:ind w:left="540"/>
         <w:rPr>
-          <w:rFonts w:ascii="Calibri" w:eastAsia="Times New Roman" w:hAnsi="Calibri" w:cs="Calibri"/>
+          <w:rFonts w:eastAsia="Times New Roman" w:cstheme="minorHAnsi"/>
           <w:color w:val="2B2F32"/>
         </w:rPr>
       </w:pPr>
       <w:r>
         <w:rPr>
-          <w:rFonts w:ascii="Calibri" w:eastAsia="Times New Roman" w:hAnsi="Calibri" w:cs="Calibri"/>
+          <w:rFonts w:eastAsia="Times New Roman" w:cstheme="minorHAnsi"/>
           <w:color w:val="2B2F32"/>
           <w:shd w:val="clear" w:color="auto" w:fill="FFFFFF"/>
         </w:rPr>
@@ -485,13 +485,13 @@
         <w:ind w:left="540"/>
         <w:textAlignment w:val="center"/>
         <w:rPr>
-          <w:rFonts w:ascii="Calibri" w:eastAsia="Times New Roman" w:hAnsi="Calibri" w:cs="Calibri"/>
-          <w:color w:val="2F2F2F"/>
-        </w:rPr>
-      </w:pPr>
-      <w:r>
-        <w:rPr>
-          <w:rFonts w:ascii="Calibri" w:eastAsia="Times New Roman" w:hAnsi="Calibri" w:cs="Calibri"/>
+          <w:rFonts w:eastAsia="Times New Roman" w:cstheme="minorHAnsi"/>
+          <w:color w:val="2F2F2F"/>
+        </w:rPr>
+      </w:pPr>
+      <w:r>
+        <w:rPr>
+          <w:rFonts w:eastAsia="Times New Roman" w:cstheme="minorHAnsi"/>
           <w:color w:val="2F2F2F"/>
           <w:shd w:val="clear" w:color="auto" w:fill="FFFFFF"/>
         </w:rPr>
@@ -507,13 +507,13 @@
         <w:ind w:left="540"/>
         <w:textAlignment w:val="center"/>
         <w:rPr>
-          <w:rFonts w:ascii="Calibri" w:eastAsia="Times New Roman" w:hAnsi="Calibri" w:cs="Calibri"/>
-          <w:color w:val="2F2F2F"/>
-        </w:rPr>
-      </w:pPr>
-      <w:r>
-        <w:rPr>
-          <w:rFonts w:ascii="Calibri" w:eastAsia="Times New Roman" w:hAnsi="Calibri" w:cs="Calibri"/>
+          <w:rFonts w:eastAsia="Times New Roman" w:cstheme="minorHAnsi"/>
+          <w:color w:val="2F2F2F"/>
+        </w:rPr>
+      </w:pPr>
+      <w:r>
+        <w:rPr>
+          <w:rFonts w:eastAsia="Times New Roman" w:cstheme="minorHAnsi"/>
           <w:color w:val="2F2F2F"/>
           <w:shd w:val="clear" w:color="auto" w:fill="FFFFFF"/>
         </w:rPr>
@@ -529,13 +529,13 @@
         <w:ind w:left="540"/>
         <w:textAlignment w:val="center"/>
         <w:rPr>
-          <w:rFonts w:ascii="Calibri" w:eastAsia="Times New Roman" w:hAnsi="Calibri" w:cs="Calibri"/>
-          <w:color w:val="2F2F2F"/>
-        </w:rPr>
-      </w:pPr>
-      <w:r>
-        <w:rPr>
-          <w:rFonts w:ascii="Calibri" w:eastAsia="Times New Roman" w:hAnsi="Calibri" w:cs="Calibri"/>
+          <w:rFonts w:eastAsia="Times New Roman" w:cstheme="minorHAnsi"/>
+          <w:color w:val="2F2F2F"/>
+        </w:rPr>
+      </w:pPr>
+      <w:r>
+        <w:rPr>
+          <w:rFonts w:eastAsia="Times New Roman" w:cstheme="minorHAnsi"/>
           <w:color w:val="2F2F2F"/>
           <w:shd w:val="clear" w:color="auto" w:fill="FFFFFF"/>
         </w:rPr>
@@ -551,13 +551,13 @@
         <w:ind w:left="540"/>
         <w:textAlignment w:val="center"/>
         <w:rPr>
-          <w:rFonts w:ascii="Calibri" w:eastAsia="Times New Roman" w:hAnsi="Calibri" w:cs="Calibri"/>
-          <w:color w:val="2F2F2F"/>
-        </w:rPr>
-      </w:pPr>
-      <w:r>
-        <w:rPr>
-          <w:rFonts w:ascii="Calibri" w:eastAsia="Times New Roman" w:hAnsi="Calibri" w:cs="Calibri"/>
+          <w:rFonts w:eastAsia="Times New Roman" w:cstheme="minorHAnsi"/>
+          <w:color w:val="2F2F2F"/>
+        </w:rPr>
+      </w:pPr>
+      <w:r>
+        <w:rPr>
+          <w:rFonts w:eastAsia="Times New Roman" w:cstheme="minorHAnsi"/>
           <w:color w:val="2F2F2F"/>
           <w:shd w:val="clear" w:color="auto" w:fill="FFFFFF"/>
         </w:rPr>
@@ -567,14 +567,14 @@
     <w:p>
       <w:pPr>
         <w:rPr>
-          <w:rFonts w:ascii="Calibri" w:hAnsi="Calibri" w:cs="Calibri"/>
-        </w:rPr>
-      </w:pPr>
-    </w:p>
-    <w:p>
-      <w:pPr>
-        <w:rPr>
-          <w:rFonts w:ascii="Calibri" w:hAnsi="Calibri" w:cs="Calibri"/>
+          <w:rFonts w:cstheme="minorHAnsi"/>
+        </w:rPr>
+      </w:pPr>
+    </w:p>
+    <w:p>
+      <w:pPr>
+        <w:rPr>
+          <w:rFonts w:cstheme="minorHAnsi"/>
         </w:rPr>
       </w:pPr>
     </w:p>
@@ -583,13 +583,13 @@
         <w:spacing w:after="220"/>
         <w:ind w:left="540"/>
         <w:rPr>
-          <w:rFonts w:ascii="Calibri" w:eastAsia="Times New Roman" w:hAnsi="Calibri" w:cs="Calibri"/>
-          <w:color w:val="2F2F2F"/>
-        </w:rPr>
-      </w:pPr>
-      <w:r>
-        <w:rPr>
-          <w:rFonts w:ascii="Calibri" w:eastAsia="Times New Roman" w:hAnsi="Calibri" w:cs="Calibri"/>
+          <w:rFonts w:eastAsia="Times New Roman" w:cstheme="minorHAnsi"/>
+          <w:color w:val="2F2F2F"/>
+        </w:rPr>
+      </w:pPr>
+      <w:r>
+        <w:rPr>
+          <w:rFonts w:eastAsia="Times New Roman" w:cstheme="minorHAnsi"/>
           <w:color w:val="2F2F2F"/>
           <w:shd w:val="clear" w:color="auto" w:fill="FFFFFF"/>
         </w:rPr>
@@ -606,13 +606,13 @@
         <w:ind w:left="540"/>
         <w:textAlignment w:val="center"/>
         <w:rPr>
-          <w:rFonts w:ascii="Calibri" w:eastAsia="Times New Roman" w:hAnsi="Calibri" w:cs="Calibri"/>
-          <w:color w:val="2F2F2F"/>
-        </w:rPr>
-      </w:pPr>
-      <w:r>
-        <w:rPr>
-          <w:rFonts w:ascii="Calibri" w:eastAsia="Times New Roman" w:hAnsi="Calibri" w:cs="Calibri"/>
+          <w:rFonts w:eastAsia="Times New Roman" w:cstheme="minorHAnsi"/>
+          <w:color w:val="2F2F2F"/>
+        </w:rPr>
+      </w:pPr>
+      <w:r>
+        <w:rPr>
+          <w:rFonts w:eastAsia="Times New Roman" w:cstheme="minorHAnsi"/>
           <w:color w:val="2F2F2F"/>
           <w:shd w:val="clear" w:color="auto" w:fill="FFFFFF"/>
         </w:rPr>
@@ -628,13 +628,13 @@
         <w:ind w:left="1080"/>
         <w:textAlignment w:val="center"/>
         <w:rPr>
-          <w:rFonts w:ascii="Calibri" w:eastAsia="Times New Roman" w:hAnsi="Calibri" w:cs="Calibri"/>
-          <w:color w:val="2F2F2F"/>
-        </w:rPr>
-      </w:pPr>
-      <w:r>
-        <w:rPr>
-          <w:rFonts w:ascii="Calibri" w:eastAsia="Times New Roman" w:hAnsi="Calibri" w:cs="Calibri"/>
+          <w:rFonts w:eastAsia="Times New Roman" w:cstheme="minorHAnsi"/>
+          <w:color w:val="2F2F2F"/>
+        </w:rPr>
+      </w:pPr>
+      <w:r>
+        <w:rPr>
+          <w:rFonts w:eastAsia="Times New Roman" w:cstheme="minorHAnsi"/>
           <w:color w:val="2F2F2F"/>
           <w:shd w:val="clear" w:color="auto" w:fill="FFFFFF"/>
         </w:rPr>
@@ -650,13 +650,13 @@
         <w:ind w:left="1080"/>
         <w:textAlignment w:val="center"/>
         <w:rPr>
-          <w:rFonts w:ascii="Calibri" w:eastAsia="Times New Roman" w:hAnsi="Calibri" w:cs="Calibri"/>
-          <w:color w:val="2F2F2F"/>
-        </w:rPr>
-      </w:pPr>
-      <w:r>
-        <w:rPr>
-          <w:rFonts w:ascii="Calibri" w:eastAsia="Times New Roman" w:hAnsi="Calibri" w:cs="Calibri"/>
+          <w:rFonts w:eastAsia="Times New Roman" w:cstheme="minorHAnsi"/>
+          <w:color w:val="2F2F2F"/>
+        </w:rPr>
+      </w:pPr>
+      <w:r>
+        <w:rPr>
+          <w:rFonts w:eastAsia="Times New Roman" w:cstheme="minorHAnsi"/>
           <w:color w:val="2F2F2F"/>
           <w:shd w:val="clear" w:color="auto" w:fill="FFFFFF"/>
         </w:rPr>
@@ -672,13 +672,13 @@
         <w:ind w:left="1080"/>
         <w:textAlignment w:val="center"/>
         <w:rPr>
-          <w:rFonts w:ascii="Calibri" w:eastAsia="Times New Roman" w:hAnsi="Calibri" w:cs="Calibri"/>
-          <w:color w:val="2F2F2F"/>
-        </w:rPr>
-      </w:pPr>
-      <w:r>
-        <w:rPr>
-          <w:rFonts w:ascii="Calibri" w:eastAsia="Times New Roman" w:hAnsi="Calibri" w:cs="Calibri"/>
+          <w:rFonts w:eastAsia="Times New Roman" w:cstheme="minorHAnsi"/>
+          <w:color w:val="2F2F2F"/>
+        </w:rPr>
+      </w:pPr>
+      <w:r>
+        <w:rPr>
+          <w:rFonts w:eastAsia="Times New Roman" w:cstheme="minorHAnsi"/>
           <w:color w:val="2F2F2F"/>
           <w:shd w:val="clear" w:color="auto" w:fill="FFFFFF"/>
         </w:rPr>
@@ -695,13 +695,13 @@
         <w:ind w:left="1080"/>
         <w:textAlignment w:val="center"/>
         <w:rPr>
-          <w:rFonts w:ascii="Calibri" w:eastAsia="Times New Roman" w:hAnsi="Calibri" w:cs="Calibri"/>
-          <w:color w:val="2F2F2F"/>
-        </w:rPr>
-      </w:pPr>
-      <w:r>
-        <w:rPr>
-          <w:rFonts w:ascii="Calibri" w:eastAsia="Times New Roman" w:hAnsi="Calibri" w:cs="Calibri"/>
+          <w:rFonts w:eastAsia="Times New Roman" w:cstheme="minorHAnsi"/>
+          <w:color w:val="2F2F2F"/>
+        </w:rPr>
+      </w:pPr>
+      <w:r>
+        <w:rPr>
+          <w:rFonts w:eastAsia="Times New Roman" w:cstheme="minorHAnsi"/>
           <w:color w:val="2F2F2F"/>
           <w:shd w:val="clear" w:color="auto" w:fill="FFFFFF"/>
         </w:rPr>
@@ -718,13 +718,13 @@
         <w:ind w:left="540"/>
         <w:textAlignment w:val="center"/>
         <w:rPr>
-          <w:rFonts w:ascii="Calibri" w:eastAsia="Times New Roman" w:hAnsi="Calibri" w:cs="Calibri"/>
-          <w:color w:val="2F2F2F"/>
-        </w:rPr>
-      </w:pPr>
-      <w:r>
-        <w:rPr>
-          <w:rFonts w:ascii="Calibri" w:eastAsia="Times New Roman" w:hAnsi="Calibri" w:cs="Calibri"/>
+          <w:rFonts w:eastAsia="Times New Roman" w:cstheme="minorHAnsi"/>
+          <w:color w:val="2F2F2F"/>
+        </w:rPr>
+      </w:pPr>
+      <w:r>
+        <w:rPr>
+          <w:rFonts w:eastAsia="Times New Roman" w:cstheme="minorHAnsi"/>
           <w:color w:val="2F2F2F"/>
           <w:shd w:val="clear" w:color="auto" w:fill="FFFFFF"/>
         </w:rPr>
@@ -740,13 +740,13 @@
         <w:ind w:left="1080"/>
         <w:textAlignment w:val="center"/>
         <w:rPr>
-          <w:rFonts w:ascii="Calibri" w:eastAsia="Times New Roman" w:hAnsi="Calibri" w:cs="Calibri"/>
-          <w:color w:val="2F2F2F"/>
-        </w:rPr>
-      </w:pPr>
-      <w:r>
-        <w:rPr>
-          <w:rFonts w:ascii="Calibri" w:eastAsia="Times New Roman" w:hAnsi="Calibri" w:cs="Calibri"/>
+          <w:rFonts w:eastAsia="Times New Roman" w:cstheme="minorHAnsi"/>
+          <w:color w:val="2F2F2F"/>
+        </w:rPr>
+      </w:pPr>
+      <w:r>
+        <w:rPr>
+          <w:rFonts w:eastAsia="Times New Roman" w:cstheme="minorHAnsi"/>
           <w:color w:val="2F2F2F"/>
           <w:shd w:val="clear" w:color="auto" w:fill="FFFFFF"/>
         </w:rPr>
@@ -762,13 +762,13 @@
         <w:ind w:left="1080"/>
         <w:textAlignment w:val="center"/>
         <w:rPr>
-          <w:rFonts w:ascii="Calibri" w:eastAsia="Times New Roman" w:hAnsi="Calibri" w:cs="Calibri"/>
-          <w:color w:val="2F2F2F"/>
-        </w:rPr>
-      </w:pPr>
-      <w:r>
-        <w:rPr>
-          <w:rFonts w:ascii="Calibri" w:eastAsia="Times New Roman" w:hAnsi="Calibri" w:cs="Calibri"/>
+          <w:rFonts w:eastAsia="Times New Roman" w:cstheme="minorHAnsi"/>
+          <w:color w:val="2F2F2F"/>
+        </w:rPr>
+      </w:pPr>
+      <w:r>
+        <w:rPr>
+          <w:rFonts w:eastAsia="Times New Roman" w:cstheme="minorHAnsi"/>
           <w:color w:val="2F2F2F"/>
           <w:shd w:val="clear" w:color="auto" w:fill="FFFFFF"/>
         </w:rPr>
@@ -785,13 +785,13 @@
         <w:ind w:left="540"/>
         <w:textAlignment w:val="center"/>
         <w:rPr>
-          <w:rFonts w:ascii="Calibri" w:eastAsia="Times New Roman" w:hAnsi="Calibri" w:cs="Calibri"/>
-          <w:color w:val="2F2F2F"/>
-        </w:rPr>
-      </w:pPr>
-      <w:r>
-        <w:rPr>
-          <w:rFonts w:ascii="Calibri" w:eastAsia="Times New Roman" w:hAnsi="Calibri" w:cs="Calibri"/>
+          <w:rFonts w:eastAsia="Times New Roman" w:cstheme="minorHAnsi"/>
+          <w:color w:val="2F2F2F"/>
+        </w:rPr>
+      </w:pPr>
+      <w:r>
+        <w:rPr>
+          <w:rFonts w:eastAsia="Times New Roman" w:cstheme="minorHAnsi"/>
           <w:color w:val="2F2F2F"/>
           <w:shd w:val="clear" w:color="auto" w:fill="FFFFFF"/>
         </w:rPr>
@@ -807,13 +807,13 @@
         <w:ind w:left="1080"/>
         <w:textAlignment w:val="center"/>
         <w:rPr>
-          <w:rFonts w:ascii="Calibri" w:eastAsia="Times New Roman" w:hAnsi="Calibri" w:cs="Calibri"/>
-          <w:color w:val="2F2F2F"/>
-        </w:rPr>
-      </w:pPr>
-      <w:r>
-        <w:rPr>
-          <w:rFonts w:ascii="Calibri" w:eastAsia="Times New Roman" w:hAnsi="Calibri" w:cs="Calibri"/>
+          <w:rFonts w:eastAsia="Times New Roman" w:cstheme="minorHAnsi"/>
+          <w:color w:val="2F2F2F"/>
+        </w:rPr>
+      </w:pPr>
+      <w:r>
+        <w:rPr>
+          <w:rFonts w:eastAsia="Times New Roman" w:cstheme="minorHAnsi"/>
           <w:color w:val="2F2F2F"/>
           <w:shd w:val="clear" w:color="auto" w:fill="FFFFFF"/>
         </w:rPr>
@@ -829,13 +829,13 @@
         <w:ind w:left="1080"/>
         <w:textAlignment w:val="center"/>
         <w:rPr>
-          <w:rFonts w:ascii="Calibri" w:eastAsia="Times New Roman" w:hAnsi="Calibri" w:cs="Calibri"/>
-          <w:color w:val="2F2F2F"/>
-        </w:rPr>
-      </w:pPr>
-      <w:r>
-        <w:rPr>
-          <w:rFonts w:ascii="Calibri" w:eastAsia="Times New Roman" w:hAnsi="Calibri" w:cs="Calibri"/>
+          <w:rFonts w:eastAsia="Times New Roman" w:cstheme="minorHAnsi"/>
+          <w:color w:val="2F2F2F"/>
+        </w:rPr>
+      </w:pPr>
+      <w:r>
+        <w:rPr>
+          <w:rFonts w:eastAsia="Times New Roman" w:cstheme="minorHAnsi"/>
           <w:color w:val="2F2F2F"/>
           <w:shd w:val="clear" w:color="auto" w:fill="FFFFFF"/>
         </w:rPr>
@@ -851,13 +851,13 @@
         <w:ind w:left="1080"/>
         <w:textAlignment w:val="center"/>
         <w:rPr>
-          <w:rFonts w:ascii="Calibri" w:eastAsia="Times New Roman" w:hAnsi="Calibri" w:cs="Calibri"/>
-          <w:color w:val="2F2F2F"/>
-        </w:rPr>
-      </w:pPr>
-      <w:r>
-        <w:rPr>
-          <w:rFonts w:ascii="Calibri" w:eastAsia="Times New Roman" w:hAnsi="Calibri" w:cs="Calibri"/>
+          <w:rFonts w:eastAsia="Times New Roman" w:cstheme="minorHAnsi"/>
+          <w:color w:val="2F2F2F"/>
+        </w:rPr>
+      </w:pPr>
+      <w:r>
+        <w:rPr>
+          <w:rFonts w:eastAsia="Times New Roman" w:cstheme="minorHAnsi"/>
           <w:color w:val="2F2F2F"/>
           <w:shd w:val="clear" w:color="auto" w:fill="FFFFFF"/>
         </w:rPr>
@@ -865,7 +865,7 @@
       </w:r>
       <w:r>
         <w:rPr>
-          <w:rFonts w:ascii="Calibri" w:eastAsia="Times New Roman" w:hAnsi="Calibri" w:cs="Calibri"/>
+          <w:rFonts w:eastAsia="Times New Roman" w:cstheme="minorHAnsi"/>
           <w:color w:val="2F2F2F"/>
           <w:shd w:val="clear" w:color="auto" w:fill="FFFFFF"/>
         </w:rPr>
@@ -882,13 +882,13 @@
         <w:ind w:left="1080"/>
         <w:textAlignment w:val="center"/>
         <w:rPr>
-          <w:rFonts w:ascii="Calibri" w:eastAsia="Times New Roman" w:hAnsi="Calibri" w:cs="Calibri"/>
-          <w:color w:val="2F2F2F"/>
-        </w:rPr>
-      </w:pPr>
-      <w:r>
-        <w:rPr>
-          <w:rFonts w:ascii="Calibri" w:eastAsia="Times New Roman" w:hAnsi="Calibri" w:cs="Calibri"/>
+          <w:rFonts w:eastAsia="Times New Roman" w:cstheme="minorHAnsi"/>
+          <w:color w:val="2F2F2F"/>
+        </w:rPr>
+      </w:pPr>
+      <w:r>
+        <w:rPr>
+          <w:rFonts w:eastAsia="Times New Roman" w:cstheme="minorHAnsi"/>
           <w:color w:val="2F2F2F"/>
           <w:shd w:val="clear" w:color="auto" w:fill="FFFFFF"/>
         </w:rPr>
@@ -899,13 +899,13 @@
       <w:pPr>
         <w:ind w:left="540"/>
         <w:rPr>
-          <w:rFonts w:ascii="Calibri" w:eastAsia="Times New Roman" w:hAnsi="Calibri" w:cs="Calibri"/>
-          <w:color w:val="2F2F2F"/>
-        </w:rPr>
-      </w:pPr>
-      <w:r>
-        <w:rPr>
-          <w:rFonts w:ascii="Calibri" w:eastAsia="Times New Roman" w:hAnsi="Calibri" w:cs="Calibri"/>
+          <w:rFonts w:eastAsia="Times New Roman" w:cstheme="minorHAnsi"/>
+          <w:color w:val="2F2F2F"/>
+        </w:rPr>
+      </w:pPr>
+      <w:r>
+        <w:rPr>
+          <w:rFonts w:eastAsia="Times New Roman" w:cstheme="minorHAnsi"/>
           <w:color w:val="2F2F2F"/>
         </w:rPr>
         <w:t> </w:t>
@@ -915,14 +915,14 @@
       <w:pPr>
         <w:ind w:left="540"/>
         <w:rPr>
-          <w:rFonts w:ascii="Calibri" w:eastAsia="Times New Roman" w:hAnsi="Calibri" w:cs="Calibri"/>
-          <w:sz w:val="22"/>
-          <w:szCs w:val="22"/>
-        </w:rPr>
-      </w:pPr>
-      <w:r>
-        <w:rPr>
-          <w:rFonts w:ascii="Calibri" w:eastAsia="Times New Roman" w:hAnsi="Calibri" w:cs="Calibri"/>
+          <w:rFonts w:eastAsia="Times New Roman" w:cstheme="minorHAnsi"/>
+          <w:sz w:val="22"/>
+          <w:szCs w:val="22"/>
+        </w:rPr>
+      </w:pPr>
+      <w:r>
+        <w:rPr>
+          <w:rFonts w:eastAsia="Times New Roman" w:cstheme="minorHAnsi"/>
           <w:sz w:val="22"/>
           <w:szCs w:val="22"/>
         </w:rPr>
@@ -933,14 +933,14 @@
       <w:pPr>
         <w:ind w:left="540"/>
         <w:rPr>
-          <w:rFonts w:ascii="Calibri" w:eastAsia="Times New Roman" w:hAnsi="Calibri" w:cs="Calibri"/>
-          <w:sz w:val="22"/>
-          <w:szCs w:val="22"/>
-        </w:rPr>
-      </w:pPr>
-      <w:r>
-        <w:rPr>
-          <w:rFonts w:ascii="Calibri" w:eastAsia="Times New Roman" w:hAnsi="Calibri" w:cs="Calibri"/>
+          <w:rFonts w:eastAsia="Times New Roman" w:cstheme="minorHAnsi"/>
+          <w:sz w:val="22"/>
+          <w:szCs w:val="22"/>
+        </w:rPr>
+      </w:pPr>
+      <w:r>
+        <w:rPr>
+          <w:rFonts w:eastAsia="Times New Roman" w:cstheme="minorHAnsi"/>
           <w:sz w:val="22"/>
           <w:szCs w:val="22"/>
         </w:rPr>
@@ -956,14 +956,14 @@
         <w:ind w:left="540"/>
         <w:textAlignment w:val="center"/>
         <w:rPr>
-          <w:rFonts w:ascii="Calibri" w:eastAsia="Times New Roman" w:hAnsi="Calibri" w:cs="Calibri"/>
-          <w:sz w:val="22"/>
-          <w:szCs w:val="22"/>
-        </w:rPr>
-      </w:pPr>
-      <w:r>
-        <w:rPr>
-          <w:rFonts w:ascii="Calibri" w:eastAsia="Times New Roman" w:hAnsi="Calibri" w:cs="Calibri"/>
+          <w:rFonts w:eastAsia="Times New Roman" w:cstheme="minorHAnsi"/>
+          <w:sz w:val="22"/>
+          <w:szCs w:val="22"/>
+        </w:rPr>
+      </w:pPr>
+      <w:r>
+        <w:rPr>
+          <w:rFonts w:eastAsia="Times New Roman" w:cstheme="minorHAnsi"/>
           <w:sz w:val="22"/>
           <w:szCs w:val="22"/>
         </w:rPr>
@@ -974,14 +974,14 @@
       <w:pPr>
         <w:ind w:left="540"/>
         <w:rPr>
-          <w:rFonts w:ascii="Calibri" w:eastAsia="Times New Roman" w:hAnsi="Calibri" w:cs="Calibri"/>
-          <w:sz w:val="22"/>
-          <w:szCs w:val="22"/>
-        </w:rPr>
-      </w:pPr>
-      <w:r>
-        <w:rPr>
-          <w:rFonts w:ascii="Calibri" w:eastAsia="Times New Roman" w:hAnsi="Calibri" w:cs="Calibri"/>
+          <w:rFonts w:eastAsia="Times New Roman" w:cstheme="minorHAnsi"/>
+          <w:sz w:val="22"/>
+          <w:szCs w:val="22"/>
+        </w:rPr>
+      </w:pPr>
+      <w:r>
+        <w:rPr>
+          <w:rFonts w:eastAsia="Times New Roman" w:cstheme="minorHAnsi"/>
           <w:sz w:val="22"/>
           <w:szCs w:val="22"/>
         </w:rPr>
@@ -992,14 +992,14 @@
       <w:pPr>
         <w:ind w:left="540"/>
         <w:rPr>
-          <w:rFonts w:ascii="Calibri" w:eastAsia="Times New Roman" w:hAnsi="Calibri" w:cs="Calibri"/>
-          <w:sz w:val="22"/>
-          <w:szCs w:val="22"/>
-        </w:rPr>
-      </w:pPr>
-      <w:r>
-        <w:rPr>
-          <w:rFonts w:ascii="Calibri" w:eastAsia="Times New Roman" w:hAnsi="Calibri" w:cs="Calibri"/>
+          <w:rFonts w:eastAsia="Times New Roman" w:cstheme="minorHAnsi"/>
+          <w:sz w:val="22"/>
+          <w:szCs w:val="22"/>
+        </w:rPr>
+      </w:pPr>
+      <w:r>
+        <w:rPr>
+          <w:rFonts w:eastAsia="Times New Roman" w:cstheme="minorHAnsi"/>
           <w:sz w:val="22"/>
           <w:szCs w:val="22"/>
         </w:rPr>
@@ -1015,14 +1015,14 @@
         <w:ind w:left="1080"/>
         <w:textAlignment w:val="center"/>
         <w:rPr>
-          <w:rFonts w:ascii="Calibri" w:eastAsia="Times New Roman" w:hAnsi="Calibri" w:cs="Calibri"/>
-          <w:sz w:val="22"/>
-          <w:szCs w:val="22"/>
-        </w:rPr>
-      </w:pPr>
-      <w:r>
-        <w:rPr>
-          <w:rFonts w:ascii="Calibri" w:eastAsia="Times New Roman" w:hAnsi="Calibri" w:cs="Calibri"/>
+          <w:rFonts w:eastAsia="Times New Roman" w:cstheme="minorHAnsi"/>
+          <w:sz w:val="22"/>
+          <w:szCs w:val="22"/>
+        </w:rPr>
+      </w:pPr>
+      <w:r>
+        <w:rPr>
+          <w:rFonts w:eastAsia="Times New Roman" w:cstheme="minorHAnsi"/>
           <w:sz w:val="22"/>
           <w:szCs w:val="22"/>
         </w:rPr>
@@ -1038,14 +1038,14 @@
         <w:ind w:left="1080"/>
         <w:textAlignment w:val="center"/>
         <w:rPr>
-          <w:rFonts w:ascii="Calibri" w:eastAsia="Times New Roman" w:hAnsi="Calibri" w:cs="Calibri"/>
-          <w:sz w:val="22"/>
-          <w:szCs w:val="22"/>
-        </w:rPr>
-      </w:pPr>
-      <w:r>
-        <w:rPr>
-          <w:rFonts w:ascii="Calibri" w:eastAsia="Times New Roman" w:hAnsi="Calibri" w:cs="Calibri"/>
+          <w:rFonts w:eastAsia="Times New Roman" w:cstheme="minorHAnsi"/>
+          <w:sz w:val="22"/>
+          <w:szCs w:val="22"/>
+        </w:rPr>
+      </w:pPr>
+      <w:r>
+        <w:rPr>
+          <w:rFonts w:eastAsia="Times New Roman" w:cstheme="minorHAnsi"/>
           <w:sz w:val="22"/>
           <w:szCs w:val="22"/>
         </w:rPr>
@@ -1061,14 +1061,14 @@
         <w:ind w:left="1080"/>
         <w:textAlignment w:val="center"/>
         <w:rPr>
-          <w:rFonts w:ascii="Calibri" w:eastAsia="Times New Roman" w:hAnsi="Calibri" w:cs="Calibri"/>
-          <w:sz w:val="22"/>
-          <w:szCs w:val="22"/>
-        </w:rPr>
-      </w:pPr>
-      <w:r>
-        <w:rPr>
-          <w:rFonts w:ascii="Calibri" w:eastAsia="Times New Roman" w:hAnsi="Calibri" w:cs="Calibri"/>
+          <w:rFonts w:eastAsia="Times New Roman" w:cstheme="minorHAnsi"/>
+          <w:sz w:val="22"/>
+          <w:szCs w:val="22"/>
+        </w:rPr>
+      </w:pPr>
+      <w:r>
+        <w:rPr>
+          <w:rFonts w:eastAsia="Times New Roman" w:cstheme="minorHAnsi"/>
           <w:sz w:val="22"/>
           <w:szCs w:val="22"/>
         </w:rPr>
@@ -1076,7 +1076,7 @@
       </w:r>
       <w:r>
         <w:rPr>
-          <w:rFonts w:ascii="Calibri" w:eastAsia="Times New Roman" w:hAnsi="Calibri" w:cs="Calibri"/>
+          <w:rFonts w:eastAsia="Times New Roman" w:cstheme="minorHAnsi"/>
           <w:sz w:val="22"/>
           <w:szCs w:val="22"/>
         </w:rPr>
@@ -1084,7 +1084,7 @@
       </w:r>
       <w:r>
         <w:rPr>
-          <w:rFonts w:ascii="Calibri" w:eastAsia="Times New Roman" w:hAnsi="Calibri" w:cs="Calibri"/>
+          <w:rFonts w:eastAsia="Times New Roman" w:cstheme="minorHAnsi"/>
           <w:sz w:val="22"/>
           <w:szCs w:val="22"/>
         </w:rPr>
@@ -1095,13 +1095,13 @@
       <w:pPr>
         <w:ind w:left="540"/>
         <w:rPr>
-          <w:rFonts w:ascii="Calibri" w:eastAsia="Times New Roman" w:hAnsi="Calibri" w:cs="Calibri"/>
-          <w:color w:val="2F2F2F"/>
-        </w:rPr>
-      </w:pPr>
-      <w:r>
-        <w:rPr>
-          <w:rFonts w:ascii="Calibri" w:eastAsia="Times New Roman" w:hAnsi="Calibri" w:cs="Calibri"/>
+          <w:rFonts w:eastAsia="Times New Roman" w:cstheme="minorHAnsi"/>
+          <w:color w:val="2F2F2F"/>
+        </w:rPr>
+      </w:pPr>
+      <w:r>
+        <w:rPr>
+          <w:rFonts w:eastAsia="Times New Roman" w:cstheme="minorHAnsi"/>
           <w:color w:val="2F2F2F"/>
         </w:rPr>
         <w:t> </w:t>
@@ -1113,13 +1113,13 @@
         <w:ind w:left="540"/>
         <w:jc w:val="center"/>
         <w:rPr>
-          <w:rFonts w:ascii="Calibri" w:eastAsia="Times New Roman" w:hAnsi="Calibri" w:cs="Calibri"/>
-          <w:color w:val="2F2F2F"/>
-        </w:rPr>
-      </w:pPr>
-      <w:r>
-        <w:rPr>
-          <w:rFonts w:ascii="Calibri" w:eastAsia="Times New Roman" w:hAnsi="Calibri" w:cs="Calibri"/>
+          <w:rFonts w:eastAsia="Times New Roman" w:cstheme="minorHAnsi"/>
+          <w:color w:val="2F2F2F"/>
+        </w:rPr>
+      </w:pPr>
+      <w:r>
+        <w:rPr>
+          <w:rFonts w:eastAsia="Times New Roman" w:cstheme="minorHAnsi"/>
           <w:b/>
           <w:bCs/>
           <w:color w:val="2F2F2F"/>
@@ -1133,13 +1133,13 @@
         <w:spacing w:after="220"/>
         <w:ind w:left="540"/>
         <w:rPr>
-          <w:rFonts w:ascii="Calibri" w:eastAsia="Times New Roman" w:hAnsi="Calibri" w:cs="Calibri"/>
-          <w:color w:val="2F2F2F"/>
-        </w:rPr>
-      </w:pPr>
-      <w:r>
-        <w:rPr>
-          <w:rFonts w:ascii="Calibri" w:eastAsia="Times New Roman" w:hAnsi="Calibri" w:cs="Calibri"/>
+          <w:rFonts w:eastAsia="Times New Roman" w:cstheme="minorHAnsi"/>
+          <w:color w:val="2F2F2F"/>
+        </w:rPr>
+      </w:pPr>
+      <w:r>
+        <w:rPr>
+          <w:rFonts w:eastAsia="Times New Roman" w:cstheme="minorHAnsi"/>
           <w:b/>
           <w:bCs/>
           <w:color w:val="2F2F2F"/>
@@ -1149,7 +1149,7 @@
       </w:r>
       <w:r>
         <w:rPr>
-          <w:rFonts w:ascii="Calibri" w:eastAsia="Times New Roman" w:hAnsi="Calibri" w:cs="Calibri"/>
+          <w:rFonts w:eastAsia="Times New Roman" w:cstheme="minorHAnsi"/>
           <w:color w:val="2F2F2F"/>
           <w:shd w:val="clear" w:color="auto" w:fill="FFFFFF"/>
         </w:rPr>
@@ -1161,13 +1161,13 @@
         <w:spacing w:after="220"/>
         <w:ind w:left="540"/>
         <w:rPr>
-          <w:rFonts w:ascii="Calibri" w:eastAsia="Times New Roman" w:hAnsi="Calibri" w:cs="Calibri"/>
-          <w:color w:val="2F2F2F"/>
-        </w:rPr>
-      </w:pPr>
-      <w:r>
-        <w:rPr>
-          <w:rFonts w:ascii="Calibri" w:eastAsia="Times New Roman" w:hAnsi="Calibri" w:cs="Calibri"/>
+          <w:rFonts w:eastAsia="Times New Roman" w:cstheme="minorHAnsi"/>
+          <w:color w:val="2F2F2F"/>
+        </w:rPr>
+      </w:pPr>
+      <w:r>
+        <w:rPr>
+          <w:rFonts w:eastAsia="Times New Roman" w:cstheme="minorHAnsi"/>
           <w:b/>
           <w:bCs/>
           <w:color w:val="2F2F2F"/>
@@ -1177,7 +1177,7 @@
       </w:r>
       <w:r>
         <w:rPr>
-          <w:rFonts w:ascii="Calibri" w:eastAsia="Times New Roman" w:hAnsi="Calibri" w:cs="Calibri"/>
+          <w:rFonts w:eastAsia="Times New Roman" w:cstheme="minorHAnsi"/>
           <w:color w:val="2F2F2F"/>
           <w:shd w:val="clear" w:color="auto" w:fill="FFFFFF"/>
         </w:rPr>
@@ -1188,13 +1188,13 @@
       <w:pPr>
         <w:ind w:left="540"/>
         <w:rPr>
-          <w:rFonts w:ascii="Calibri" w:eastAsia="Times New Roman" w:hAnsi="Calibri" w:cs="Calibri"/>
-          <w:color w:val="2F2F2F"/>
-        </w:rPr>
-      </w:pPr>
-      <w:r>
-        <w:rPr>
-          <w:rFonts w:ascii="Calibri" w:eastAsia="Times New Roman" w:hAnsi="Calibri" w:cs="Calibri"/>
+          <w:rFonts w:eastAsia="Times New Roman" w:cstheme="minorHAnsi"/>
+          <w:color w:val="2F2F2F"/>
+        </w:rPr>
+      </w:pPr>
+      <w:r>
+        <w:rPr>
+          <w:rFonts w:eastAsia="Times New Roman" w:cstheme="minorHAnsi"/>
           <w:color w:val="2F2F2F"/>
         </w:rPr>
         <w:t> </w:t>
@@ -1205,14 +1205,14 @@
         <w:ind w:left="540"/>
         <w:jc w:val="center"/>
         <w:rPr>
-          <w:rFonts w:ascii="Calibri" w:eastAsia="Times New Roman" w:hAnsi="Calibri" w:cs="Calibri"/>
-          <w:sz w:val="22"/>
-          <w:szCs w:val="22"/>
-        </w:rPr>
-      </w:pPr>
-      <w:r>
-        <w:rPr>
-          <w:rFonts w:ascii="Calibri" w:eastAsia="Times New Roman" w:hAnsi="Calibri" w:cs="Calibri"/>
+          <w:rFonts w:eastAsia="Times New Roman" w:cstheme="minorHAnsi"/>
+          <w:sz w:val="22"/>
+          <w:szCs w:val="22"/>
+        </w:rPr>
+      </w:pPr>
+      <w:r>
+        <w:rPr>
+          <w:rFonts w:eastAsia="Times New Roman" w:cstheme="minorHAnsi"/>
           <w:sz w:val="22"/>
           <w:szCs w:val="22"/>
         </w:rPr>
@@ -1223,14 +1223,14 @@
       <w:pPr>
         <w:ind w:left="540"/>
         <w:rPr>
-          <w:rFonts w:ascii="Calibri" w:eastAsia="Times New Roman" w:hAnsi="Calibri" w:cs="Calibri"/>
-          <w:sz w:val="22"/>
-          <w:szCs w:val="22"/>
-        </w:rPr>
-      </w:pPr>
-      <w:r>
-        <w:rPr>
-          <w:rFonts w:ascii="Calibri" w:eastAsia="Times New Roman" w:hAnsi="Calibri" w:cs="Calibri"/>
+          <w:rFonts w:eastAsia="Times New Roman" w:cstheme="minorHAnsi"/>
+          <w:sz w:val="22"/>
+          <w:szCs w:val="22"/>
+        </w:rPr>
+      </w:pPr>
+      <w:r>
+        <w:rPr>
+          <w:rFonts w:eastAsia="Times New Roman" w:cstheme="minorHAnsi"/>
           <w:sz w:val="22"/>
           <w:szCs w:val="22"/>
         </w:rPr>
@@ -1246,14 +1246,14 @@
         <w:ind w:left="540"/>
         <w:textAlignment w:val="center"/>
         <w:rPr>
-          <w:rFonts w:ascii="Calibri" w:eastAsia="Times New Roman" w:hAnsi="Calibri" w:cs="Calibri"/>
-          <w:sz w:val="22"/>
-          <w:szCs w:val="22"/>
-        </w:rPr>
-      </w:pPr>
-      <w:r>
-        <w:rPr>
-          <w:rFonts w:ascii="Calibri" w:eastAsia="Times New Roman" w:hAnsi="Calibri" w:cs="Calibri"/>
+          <w:rFonts w:eastAsia="Times New Roman" w:cstheme="minorHAnsi"/>
+          <w:sz w:val="22"/>
+          <w:szCs w:val="22"/>
+        </w:rPr>
+      </w:pPr>
+      <w:r>
+        <w:rPr>
+          <w:rFonts w:eastAsia="Times New Roman" w:cstheme="minorHAnsi"/>
           <w:sz w:val="22"/>
           <w:szCs w:val="22"/>
         </w:rPr>
@@ -1264,14 +1264,14 @@
       <w:pPr>
         <w:ind w:left="540"/>
         <w:rPr>
-          <w:rFonts w:ascii="Calibri" w:eastAsia="Times New Roman" w:hAnsi="Calibri" w:cs="Calibri"/>
-          <w:sz w:val="22"/>
-          <w:szCs w:val="22"/>
-        </w:rPr>
-      </w:pPr>
-      <w:r>
-        <w:rPr>
-          <w:rFonts w:ascii="Calibri" w:eastAsia="Times New Roman" w:hAnsi="Calibri" w:cs="Calibri"/>
+          <w:rFonts w:eastAsia="Times New Roman" w:cstheme="minorHAnsi"/>
+          <w:sz w:val="22"/>
+          <w:szCs w:val="22"/>
+        </w:rPr>
+      </w:pPr>
+      <w:r>
+        <w:rPr>
+          <w:rFonts w:eastAsia="Times New Roman" w:cstheme="minorHAnsi"/>
           <w:sz w:val="22"/>
           <w:szCs w:val="22"/>
         </w:rPr>
@@ -1287,14 +1287,14 @@
         <w:ind w:left="540"/>
         <w:textAlignment w:val="center"/>
         <w:rPr>
-          <w:rFonts w:ascii="Calibri" w:eastAsia="Times New Roman" w:hAnsi="Calibri" w:cs="Calibri"/>
-          <w:sz w:val="22"/>
-          <w:szCs w:val="22"/>
-        </w:rPr>
-      </w:pPr>
-      <w:r>
-        <w:rPr>
-          <w:rFonts w:ascii="Calibri" w:eastAsia="Times New Roman" w:hAnsi="Calibri" w:cs="Calibri"/>
+          <w:rFonts w:eastAsia="Times New Roman" w:cstheme="minorHAnsi"/>
+          <w:sz w:val="22"/>
+          <w:szCs w:val="22"/>
+        </w:rPr>
+      </w:pPr>
+      <w:r>
+        <w:rPr>
+          <w:rFonts w:eastAsia="Times New Roman" w:cstheme="minorHAnsi"/>
           <w:sz w:val="22"/>
           <w:szCs w:val="22"/>
         </w:rPr>
@@ -1305,7 +1305,7 @@
       <w:pPr>
         <w:textAlignment w:val="center"/>
         <w:rPr>
-          <w:rFonts w:ascii="Calibri" w:eastAsia="Times New Roman" w:hAnsi="Calibri" w:cs="Calibri"/>
+          <w:rFonts w:eastAsia="Times New Roman" w:cstheme="minorHAnsi"/>
           <w:sz w:val="22"/>
           <w:szCs w:val="22"/>
         </w:rPr>
@@ -1316,7 +1316,7 @@
         <w:jc w:val="center"/>
         <w:textAlignment w:val="center"/>
         <w:rPr>
-          <w:rFonts w:ascii="Calibri" w:eastAsia="Times New Roman" w:hAnsi="Calibri" w:cs="Calibri"/>
+          <w:rFonts w:eastAsia="Times New Roman" w:cstheme="minorHAnsi"/>
           <w:sz w:val="22"/>
           <w:szCs w:val="22"/>
         </w:rPr>
@@ -1326,7 +1326,7 @@
       <w:pPr>
         <w:textAlignment w:val="center"/>
         <w:rPr>
-          <w:rFonts w:ascii="Calibri" w:eastAsia="Times New Roman" w:hAnsi="Calibri" w:cs="Calibri"/>
+          <w:rFonts w:eastAsia="Times New Roman" w:cstheme="minorHAnsi"/>
           <w:b/>
           <w:bCs/>
           <w:sz w:val="22"/>
@@ -1335,7 +1335,7 @@
       </w:pPr>
       <w:r>
         <w:rPr>
-          <w:rFonts w:ascii="Calibri" w:eastAsia="Times New Roman" w:hAnsi="Calibri" w:cs="Calibri"/>
+          <w:rFonts w:eastAsia="Times New Roman" w:cstheme="minorHAnsi"/>
           <w:b/>
           <w:bCs/>
           <w:sz w:val="22"/>
@@ -1349,14 +1349,14 @@
       <w:pPr>
         <w:textAlignment w:val="center"/>
         <w:rPr>
-          <w:rFonts w:ascii="Calibri" w:eastAsia="Times New Roman" w:hAnsi="Calibri" w:cs="Calibri"/>
-          <w:sz w:val="22"/>
-          <w:szCs w:val="22"/>
-        </w:rPr>
-      </w:pPr>
-      <w:r>
-        <w:rPr>
-          <w:rFonts w:ascii="Calibri" w:eastAsia="Times New Roman" w:hAnsi="Calibri" w:cs="Calibri"/>
+          <w:rFonts w:eastAsia="Times New Roman" w:cstheme="minorHAnsi"/>
+          <w:sz w:val="22"/>
+          <w:szCs w:val="22"/>
+        </w:rPr>
+      </w:pPr>
+      <w:r>
+        <w:rPr>
+          <w:rFonts w:eastAsia="Times New Roman" w:cstheme="minorHAnsi"/>
           <w:sz w:val="22"/>
           <w:szCs w:val="22"/>
         </w:rPr>
@@ -1367,7 +1367,7 @@
       <w:pPr>
         <w:textAlignment w:val="center"/>
         <w:rPr>
-          <w:rFonts w:ascii="Calibri" w:eastAsia="Times New Roman" w:hAnsi="Calibri" w:cs="Calibri"/>
+          <w:rFonts w:eastAsia="Times New Roman" w:cstheme="minorHAnsi"/>
           <w:sz w:val="22"/>
           <w:szCs w:val="22"/>
         </w:rPr>
@@ -1377,7 +1377,7 @@
       <w:pPr>
         <w:textAlignment w:val="center"/>
         <w:rPr>
-          <w:rFonts w:ascii="Calibri" w:eastAsia="Times New Roman" w:hAnsi="Calibri" w:cs="Calibri"/>
+          <w:rFonts w:eastAsia="Times New Roman" w:cstheme="minorHAnsi"/>
           <w:sz w:val="22"/>
           <w:szCs w:val="22"/>
         </w:rPr>
@@ -1388,13 +1388,13 @@
         <w:spacing w:after="220"/>
         <w:ind w:left="540"/>
         <w:rPr>
-          <w:rFonts w:ascii="Open Sans" w:eastAsia="Times New Roman" w:hAnsi="Open Sans" w:cs="Calibri"/>
-          <w:color w:val="2F2F2F"/>
-        </w:rPr>
-      </w:pPr>
-      <w:r>
-        <w:rPr>
-          <w:rFonts w:ascii="Open Sans" w:eastAsia="Times New Roman" w:hAnsi="Open Sans" w:cs="Calibri"/>
+          <w:rFonts w:eastAsia="Times New Roman" w:cstheme="minorHAnsi"/>
+          <w:color w:val="2F2F2F"/>
+        </w:rPr>
+      </w:pPr>
+      <w:r>
+        <w:rPr>
+          <w:rFonts w:eastAsia="Times New Roman" w:cstheme="minorHAnsi"/>
           <w:color w:val="2F2F2F"/>
         </w:rPr>
         <w:t> </w:t>
@@ -1403,8 +1403,14 @@
     <w:p>
       <w:pPr>
         <w:ind w:left="1440"/>
-      </w:pPr>
-      <w:r>
+        <w:rPr>
+          <w:rFonts w:cstheme="minorHAnsi"/>
+        </w:rPr>
+      </w:pPr>
+      <w:r>
+        <w:rPr>
+          <w:rFonts w:cstheme="minorHAnsi"/>
+        </w:rPr>
         <w:drawing>
           <wp:inline distT="0" distB="0" distL="0" distR="0" wp14:anchorId="6029B585" wp14:editId="49F6B3C3">
             <wp:extent cx="3795954" cy="2296633"/>
@@ -1442,9 +1448,23 @@
         </w:drawing>
       </w:r>
     </w:p>
-    <w:p/>
-    <w:p>
-      <w:r>
+    <w:p>
+      <w:pPr>
+        <w:rPr>
+          <w:rFonts w:cstheme="minorHAnsi"/>
+        </w:rPr>
+      </w:pPr>
+    </w:p>
+    <w:p>
+      <w:pPr>
+        <w:rPr>
+          <w:rFonts w:cstheme="minorHAnsi"/>
+        </w:rPr>
+      </w:pPr>
+      <w:r>
+        <w:rPr>
+          <w:rFonts w:cstheme="minorHAnsi"/>
+        </w:rPr>
         <w:t xml:space="preserve">Benefits: </w:t>
       </w:r>
     </w:p>
@@ -1455,8 +1475,14 @@
           <w:ilvl w:val="0"/>
           <w:numId w:val="8"/>
         </w:numPr>
-      </w:pPr>
-      <w:r>
+        <w:rPr>
+          <w:rFonts w:cstheme="minorHAnsi"/>
+        </w:rPr>
+      </w:pPr>
+      <w:r>
+        <w:rPr>
+          <w:rFonts w:cstheme="minorHAnsi"/>
+        </w:rPr>
         <w:t>Denormalized</w:t>
       </w:r>
     </w:p>
@@ -1467,8 +1493,14 @@
           <w:ilvl w:val="0"/>
           <w:numId w:val="8"/>
         </w:numPr>
-      </w:pPr>
-      <w:r>
+        <w:rPr>
+          <w:rFonts w:cstheme="minorHAnsi"/>
+        </w:rPr>
+      </w:pPr>
+      <w:r>
+        <w:rPr>
+          <w:rFonts w:cstheme="minorHAnsi"/>
+        </w:rPr>
         <w:t>Simplified queries</w:t>
       </w:r>
     </w:p>
@@ -1479,13 +1511,27 @@
           <w:ilvl w:val="0"/>
           <w:numId w:val="8"/>
         </w:numPr>
-      </w:pPr>
-      <w:r>
+        <w:rPr>
+          <w:rFonts w:cstheme="minorHAnsi"/>
+        </w:rPr>
+      </w:pPr>
+      <w:r>
+        <w:rPr>
+          <w:rFonts w:cstheme="minorHAnsi"/>
+        </w:rPr>
         <w:t>Fast Aggregations</w:t>
       </w:r>
     </w:p>
     <w:p>
-      <w:r>
+      <w:pPr>
+        <w:rPr>
+          <w:rFonts w:cstheme="minorHAnsi"/>
+        </w:rPr>
+      </w:pPr>
+      <w:r>
+        <w:rPr>
+          <w:rFonts w:cstheme="minorHAnsi"/>
+        </w:rPr>
         <w:t>Drawbacks</w:t>
       </w:r>
     </w:p>
@@ -1496,8 +1542,14 @@
           <w:ilvl w:val="0"/>
           <w:numId w:val="9"/>
         </w:numPr>
-      </w:pPr>
-      <w:r>
+        <w:rPr>
+          <w:rFonts w:cstheme="minorHAnsi"/>
+        </w:rPr>
+      </w:pPr>
+      <w:r>
+        <w:rPr>
+          <w:rFonts w:cstheme="minorHAnsi"/>
+        </w:rPr>
         <w:t>Issues that come with denormalization</w:t>
       </w:r>
     </w:p>
@@ -1508,8 +1560,14 @@
           <w:ilvl w:val="0"/>
           <w:numId w:val="9"/>
         </w:numPr>
-      </w:pPr>
-      <w:r>
+        <w:rPr>
+          <w:rFonts w:cstheme="minorHAnsi"/>
+        </w:rPr>
+      </w:pPr>
+      <w:r>
+        <w:rPr>
+          <w:rFonts w:cstheme="minorHAnsi"/>
+        </w:rPr>
         <w:t>Data Integrity</w:t>
       </w:r>
     </w:p>
@@ -1520,8 +1578,14 @@
           <w:ilvl w:val="0"/>
           <w:numId w:val="9"/>
         </w:numPr>
-      </w:pPr>
-      <w:r>
+        <w:rPr>
+          <w:rFonts w:cstheme="minorHAnsi"/>
+        </w:rPr>
+      </w:pPr>
+      <w:r>
+        <w:rPr>
+          <w:rFonts w:cstheme="minorHAnsi"/>
+        </w:rPr>
         <w:t>Decrease query flexibility</w:t>
       </w:r>
     </w:p>
@@ -1532,21 +1596,35 @@
           <w:ilvl w:val="0"/>
           <w:numId w:val="9"/>
         </w:numPr>
-      </w:pPr>
-      <w:r>
+        <w:rPr>
+          <w:rFonts w:cstheme="minorHAnsi"/>
+        </w:rPr>
+      </w:pPr>
+      <w:r>
+        <w:rPr>
+          <w:rFonts w:cstheme="minorHAnsi"/>
+        </w:rPr>
         <w:t>Many to many relationship – simplified</w:t>
       </w:r>
     </w:p>
-    <w:p/>
-    <w:p>
-      <w:pPr>
-        <w:rPr>
+    <w:p>
+      <w:pPr>
+        <w:rPr>
+          <w:rFonts w:cstheme="minorHAnsi"/>
+        </w:rPr>
+      </w:pPr>
+    </w:p>
+    <w:p>
+      <w:pPr>
+        <w:rPr>
+          <w:rFonts w:cstheme="minorHAnsi"/>
           <w:b/>
           <w:bCs/>
         </w:rPr>
       </w:pPr>
       <w:r>
         <w:rPr>
+          <w:rFonts w:cstheme="minorHAnsi"/>
           <w:b/>
           <w:bCs/>
         </w:rPr>
@@ -1554,7 +1632,15 @@
       </w:r>
     </w:p>
     <w:p>
-      <w:r>
+      <w:pPr>
+        <w:rPr>
+          <w:rFonts w:cstheme="minorHAnsi"/>
+        </w:rPr>
+      </w:pPr>
+      <w:r>
+        <w:rPr>
+          <w:rFonts w:cstheme="minorHAnsi"/>
+        </w:rPr>
         <w:t>Logical Arrangement of tables in a multidimensional database represented by centralized fact tables which are connected to multiple dimensions.</w:t>
       </w:r>
     </w:p>

</xml_diff>